<commit_message>
class test solutions written
</commit_message>
<xml_diff>
--- a/Marking/ClassTest/classtest2013-2014.docx
+++ b/Marking/ClassTest/classtest2013-2014.docx
@@ -438,8 +438,52 @@
     </w:p>
     <w:p>
       <w:r>
-        <w:t xml:space="preserve">PICTURE HERE</w:t>
-      </w:r>
+        <w:drawing>
+          <wp:inline>
+            <wp:extent cx="5448300" cy="5080000"/>
+            <wp:effectExtent b="0" l="0" r="0" t="0"/>
+            <wp:docPr descr="" id="1" name="Picture"/>
+            <a:graphic>
+              <a:graphicData uri="http://schemas.openxmlformats.org/drawingml/2006/picture">
+                <pic:pic>
+                  <pic:nvPicPr>
+                    <pic:cNvPr descr="./Images/grid.png" id="0" name="Picture"/>
+                    <pic:cNvPicPr>
+                      <a:picLocks noChangeArrowheads="1" noChangeAspect="1"/>
+                    </pic:cNvPicPr>
+                  </pic:nvPicPr>
+                  <pic:blipFill>
+                    <a:blip r:embed="rId27"/>
+                    <a:stretch>
+                      <a:fillRect/>
+                    </a:stretch>
+                  </pic:blipFill>
+                  <pic:spPr bwMode="auto">
+                    <a:xfrm>
+                      <a:off x="0" y="0"/>
+                      <a:ext cx="5448300" cy="5080000"/>
+                    </a:xfrm>
+                    <a:prstGeom prst="rect">
+                      <a:avLst/>
+                    </a:prstGeom>
+                    <a:noFill/>
+                    <a:ln w="9525">
+                      <a:noFill/>
+                      <a:headEnd/>
+                      <a:tailEnd/>
+                    </a:ln>
+                  </pic:spPr>
+                </pic:pic>
+              </a:graphicData>
+            </a:graphic>
+          </wp:inline>
+        </w:drawing>
+      </w:r>
+    </w:p>
+    <w:p>
+      <w:pPr>
+        <w:pStyle w:val="ImageCaption"/>
+      </w:pPr>
     </w:p>
     <w:p>
       <w:r>
@@ -493,7 +537,61 @@
         </m:sSup>
       </m:oMath>
       <w:r>
-        <w:t xml:space="preserve">. If we draw points of random coordinates in this rectangle, the probability</w:t>
+        <w:t xml:space="preserve">.</w:t>
+      </w:r>
+    </w:p>
+    <w:p>
+      <w:r>
+        <w:drawing>
+          <wp:inline>
+            <wp:extent cx="7302500" cy="5080000"/>
+            <wp:effectExtent b="0" l="0" r="0" t="0"/>
+            <wp:docPr descr="" id="1" name="Picture"/>
+            <a:graphic>
+              <a:graphicData uri="http://schemas.openxmlformats.org/drawingml/2006/picture">
+                <pic:pic>
+                  <pic:nvPicPr>
+                    <pic:cNvPr descr="./Images/gridwithplot.png" id="0" name="Picture"/>
+                    <pic:cNvPicPr>
+                      <a:picLocks noChangeArrowheads="1" noChangeAspect="1"/>
+                    </pic:cNvPicPr>
+                  </pic:nvPicPr>
+                  <pic:blipFill>
+                    <a:blip r:embed="rId28"/>
+                    <a:stretch>
+                      <a:fillRect/>
+                    </a:stretch>
+                  </pic:blipFill>
+                  <pic:spPr bwMode="auto">
+                    <a:xfrm>
+                      <a:off x="0" y="0"/>
+                      <a:ext cx="7302500" cy="5080000"/>
+                    </a:xfrm>
+                    <a:prstGeom prst="rect">
+                      <a:avLst/>
+                    </a:prstGeom>
+                    <a:noFill/>
+                    <a:ln w="9525">
+                      <a:noFill/>
+                      <a:headEnd/>
+                      <a:tailEnd/>
+                    </a:ln>
+                  </pic:spPr>
+                </pic:pic>
+              </a:graphicData>
+            </a:graphic>
+          </wp:inline>
+        </w:drawing>
+      </w:r>
+    </w:p>
+    <w:p>
+      <w:pPr>
+        <w:pStyle w:val="ImageCaption"/>
+      </w:pPr>
+    </w:p>
+    <w:p>
+      <w:r>
+        <w:t xml:space="preserve">If we draw points of random coordinates in this rectangle, the probability</w:t>
       </w:r>
       <w:r>
         <w:t xml:space="preserve"> </w:t>
@@ -610,11 +708,7 @@
             <m:sub>
               <m:r>
                 <m:rPr/>
-                <m:t>−</m:t>
-              </m:r>
-              <m:r>
-                <m:rPr/>
-                <m:t>1</m:t>
+                <m:t>0</m:t>
               </m:r>
             </m:sub>
             <m:sup>
@@ -682,11 +776,7 @@
           <m:sub>
             <m:r>
               <m:rPr/>
-              <m:t>−</m:t>
-            </m:r>
-            <m:r>
-              <m:rPr/>
-              <m:t>1</m:t>
+              <m:t>0</m:t>
             </m:r>
           </m:sub>
           <m:sup>
@@ -727,7 +817,7 @@
         <w:t xml:space="preserve">.</w:t>
       </w:r>
     </w:p>
-    <w:bookmarkStart w:id="27" w:name="submission-instructions"/>
+    <w:bookmarkStart w:id="29" w:name="submission-instructions"/>
     <w:p>
       <w:pPr>
         <w:pStyle w:val="Heading2"/>
@@ -736,7 +826,7 @@
         <w:t xml:space="preserve">Submission instructions</w:t>
       </w:r>
     </w:p>
-    <w:bookmarkEnd w:id="27"/>
+    <w:bookmarkEnd w:id="29"/>
     <w:p>
       <w:r>
         <w:t xml:space="preserve">Do both of the following (if in any doubt ask an invigilator):</w:t>
@@ -775,7 +865,7 @@
 <file path=word/numbering.xml><?xml version="1.0" encoding="utf-8"?>
 <w:numbering xmlns:w="http://schemas.openxmlformats.org/wordprocessingml/2006/main">
   <w:abstractNum w:abstractNumId="0">
-    <w:nsid w:val="fbbbb265"/>
+    <w:nsid w:val="9d037ef6"/>
     <w:multiLevelType w:val="multilevel"/>
     <w:lvl w:ilvl="0">
       <w:numFmt w:val="bullet"/>
@@ -856,7 +946,7 @@
     </w:lvl>
   </w:abstractNum>
   <w:abstractNum w:abstractNumId="2">
-    <w:nsid w:val="d71e1462"/>
+    <w:nsid w:val="bb9c8bbf"/>
     <w:multiLevelType w:val="multilevel"/>
     <w:lvl w:ilvl="0">
       <w:numFmt w:val="bullet"/>

</xml_diff>

<commit_message>
more instructions for submission
</commit_message>
<xml_diff>
--- a/Marking/ClassTest/classtest2013-2014.docx
+++ b/Marking/ClassTest/classtest2013-2014.docx
@@ -374,7 +374,31 @@
         <w:t xml:space="preserve"> </w:t>
       </w:r>
       <w:r>
-        <w:t xml:space="preserve">contains a collections of names. Write a script that:</w:t>
+        <w:t xml:space="preserve">(</w:t>
+      </w:r>
+      <w:r>
+        <w:rPr>
+          <w:b/>
+        </w:rPr>
+        <w:t xml:space="preserve">link provided at</w:t>
+      </w:r>
+      <w:r>
+        <w:rPr>
+          <w:b/>
+        </w:rPr>
+        <w:t xml:space="preserve"> </w:t>
+      </w:r>
+      <w:hyperlink r:id="rId26">
+        <w:r>
+          <w:rPr>
+            <w:rStyle w:val="Link"/>
+            <w:b/>
+          </w:rPr>
+          <w:t xml:space="preserve">www.vincent-knight.com</w:t>
+        </w:r>
+      </w:hyperlink>
+      <w:r>
+        <w:t xml:space="preserve">) contains a collections of names. Write a script that:</w:t>
       </w:r>
     </w:p>
     <w:p>
@@ -421,7 +445,7 @@
         <w:t xml:space="preserve">Prints to screen the number of unique names in the file.</w:t>
       </w:r>
     </w:p>
-    <w:bookmarkStart w:id="26" w:name="q3"/>
+    <w:bookmarkStart w:id="27" w:name="q3"/>
     <w:p>
       <w:pPr>
         <w:pStyle w:val="Heading2"/>
@@ -430,10 +454,10 @@
         <w:t xml:space="preserve">Q3</w:t>
       </w:r>
     </w:p>
-    <w:bookmarkEnd w:id="26"/>
-    <w:p>
-      <w:r>
-        <w:t xml:space="preserve">Consider the rectangle on a grid with dimensions as shown:</w:t>
+    <w:bookmarkEnd w:id="27"/>
+    <w:p>
+      <w:r>
+        <w:t xml:space="preserve">Consider the square on a grid with dimensions as shown:</w:t>
       </w:r>
     </w:p>
     <w:p>
@@ -453,7 +477,7 @@
                     </pic:cNvPicPr>
                   </pic:nvPicPr>
                   <pic:blipFill>
-                    <a:blip r:embed="rId27"/>
+                    <a:blip r:embed="rId28"/>
                     <a:stretch>
                       <a:fillRect/>
                     </a:stretch>
@@ -557,7 +581,7 @@
                     </pic:cNvPicPr>
                   </pic:nvPicPr>
                   <pic:blipFill>
-                    <a:blip r:embed="rId28"/>
+                    <a:blip r:embed="rId29"/>
                     <a:stretch>
                       <a:fillRect/>
                     </a:stretch>
@@ -591,7 +615,7 @@
     </w:p>
     <w:p>
       <w:r>
-        <w:t xml:space="preserve">If we draw points of random coordinates in this rectangle, the probability</w:t>
+        <w:t xml:space="preserve">If we draw points of random coordinates in this square, the probability</w:t>
       </w:r>
       <w:r>
         <w:t xml:space="preserve"> </w:t>
@@ -640,7 +664,7 @@
                 <m:rPr>
                   <m:sty m:val="p"/>
                 </m:rPr>
-                <m:t>Total area of rectangle</m:t>
+                <m:t>Total area of square</m:t>
               </m:r>
             </m:den>
           </m:f>
@@ -817,7 +841,7 @@
         <w:t xml:space="preserve">.</w:t>
       </w:r>
     </w:p>
-    <w:bookmarkStart w:id="29" w:name="submission-instructions"/>
+    <w:bookmarkStart w:id="30" w:name="submission-instructions"/>
     <w:p>
       <w:pPr>
         <w:pStyle w:val="Heading2"/>
@@ -826,10 +850,25 @@
         <w:t xml:space="preserve">Submission instructions</w:t>
       </w:r>
     </w:p>
-    <w:bookmarkEnd w:id="29"/>
-    <w:p>
-      <w:r>
-        <w:t xml:space="preserve">Do both of the following (if in any doubt ask an invigilator):</w:t>
+    <w:bookmarkEnd w:id="30"/>
+    <w:p>
+      <w:r>
+        <w:t xml:space="preserve">Do</w:t>
+      </w:r>
+      <w:r>
+        <w:t xml:space="preserve"> </w:t>
+      </w:r>
+      <w:r>
+        <w:rPr>
+          <w:b/>
+        </w:rPr>
+        <w:t xml:space="preserve">both</w:t>
+      </w:r>
+      <w:r>
+        <w:t xml:space="preserve"> </w:t>
+      </w:r>
+      <w:r>
+        <w:t xml:space="preserve">of the following (if in any doubt ask an invigilator):</w:t>
       </w:r>
     </w:p>
     <w:p>
@@ -851,7 +890,22 @@
         </w:numPr>
       </w:pPr>
       <w:r>
-        <w:t xml:space="preserve">Email your file in an attachment to me: knightva@cf.ac.uk</w:t>
+        <w:t xml:space="preserve">Email your file in an attachment to me: knightva@cf.ac.uk.</w:t>
+      </w:r>
+      <w:r>
+        <w:t xml:space="preserve"> </w:t>
+      </w:r>
+      <w:r>
+        <w:rPr>
+          <w:b/>
+        </w:rPr>
+        <w:t xml:space="preserve">Use the following as a subject for the email:</w:t>
+      </w:r>
+      <w:r>
+        <w:t xml:space="preserve"> </w:t>
+      </w:r>
+      <w:r>
+        <w:t xml:space="preserve">MA1003-classtest-yourstudentnumber. For example: 'MAT1003-classtest-c123456789'.</w:t>
       </w:r>
     </w:p>
   </w:body>
@@ -865,7 +919,7 @@
 <file path=word/numbering.xml><?xml version="1.0" encoding="utf-8"?>
 <w:numbering xmlns:w="http://schemas.openxmlformats.org/wordprocessingml/2006/main">
   <w:abstractNum w:abstractNumId="0">
-    <w:nsid w:val="9d037ef6"/>
+    <w:nsid w:val="69149515"/>
     <w:multiLevelType w:val="multilevel"/>
     <w:lvl w:ilvl="0">
       <w:numFmt w:val="bullet"/>
@@ -946,7 +1000,7 @@
     </w:lvl>
   </w:abstractNum>
   <w:abstractNum w:abstractNumId="2">
-    <w:nsid w:val="bb9c8bbf"/>
+    <w:nsid w:val="3e0f1ee2"/>
     <w:multiLevelType w:val="multilevel"/>
     <w:lvl w:ilvl="0">
       <w:numFmt w:val="bullet"/>

</xml_diff>

<commit_message>
updated after Leannes comments
</commit_message>
<xml_diff>
--- a/Marking/ClassTest/classtest2013-2014.docx
+++ b/Marking/ClassTest/classtest2013-2014.docx
@@ -64,7 +64,7 @@
         </w:numPr>
       </w:pPr>
       <w:r>
-        <w:t xml:space="preserve">Write three separate scripts for each question naming them as follows: `ma1003-studentnumber-q1.py' (replacing student number by your actual student number). Submission details are given at the end of this sheet.</w:t>
+        <w:t xml:space="preserve">Write three separate scripts for each question naming them as follows: `ma1003-studentnumber-q1.py' (replacing studentnumber by your actual student number and q1 with q2 or q3 for each of the questions). Submission details are given at the end of this sheet.</w:t>
       </w:r>
     </w:p>
     <w:p>
@@ -902,7 +902,7 @@
         </w:numPr>
       </w:pPr>
       <w:r>
-        <w:t xml:space="preserve">Save your 3 files to the directory xyz. You will not be able to see your file when it is saved there but be sure to save it there (perhaps do this twice).</w:t>
+        <w:t xml:space="preserve">Save your 3 files to the MA1003 class test folder in the shared drive. You will not be able to see your file when it is saved there but be sure to save it there (perhaps do this twice).</w:t>
       </w:r>
     </w:p>
     <w:p>
@@ -928,7 +928,7 @@
         <w:t xml:space="preserve"> </w:t>
       </w:r>
       <w:r>
-        <w:t xml:space="preserve">MA1003-classtest-yourstudentnumber. For example: 'MAT1003-classtest-c123456789'.</w:t>
+        <w:t xml:space="preserve">MA1003-classtest-yourstudentnumber. For example: 'MA1003-classtest-c123456789'.</w:t>
       </w:r>
     </w:p>
   </w:body>
@@ -942,7 +942,7 @@
 <file path=word/numbering.xml><?xml version="1.0" encoding="utf-8"?>
 <w:numbering xmlns:w="http://schemas.openxmlformats.org/wordprocessingml/2006/main">
   <w:abstractNum w:abstractNumId="0">
-    <w:nsid w:val="d8071fa4"/>
+    <w:nsid w:val="b06c4a8b"/>
     <w:multiLevelType w:val="multilevel"/>
     <w:lvl w:ilvl="0">
       <w:numFmt w:val="bullet"/>
@@ -1023,7 +1023,7 @@
     </w:lvl>
   </w:abstractNum>
   <w:abstractNum w:abstractNumId="2">
-    <w:nsid w:val="665aeff7"/>
+    <w:nsid w:val="e3fdaa5d"/>
     <w:multiLevelType w:val="multilevel"/>
     <w:lvl w:ilvl="0">
       <w:numFmt w:val="bullet"/>

</xml_diff>